<commit_message>
Jatkettu dokumentaatiota ja kuvia tapahtumista
</commit_message>
<xml_diff>
--- a/docs/Toteutus.docx
+++ b/docs/Toteutus.docx
@@ -271,7 +271,7 @@
                   </wp:anchor>
                 </w:drawing>
               </mc:Choice>
-              <mc:Fallback xmlns:a="http://schemas.openxmlformats.org/drawingml/2006/main" xmlns:pic="http://schemas.openxmlformats.org/drawingml/2006/picture" xmlns:a14="http://schemas.microsoft.com/office/drawing/2010/main" xmlns:wp14="http://schemas.microsoft.com/office/word/2010/wordml">
+              <mc:Fallback xmlns:wp14="http://schemas.microsoft.com/office/word/2010/wordml" xmlns:a14="http://schemas.microsoft.com/office/drawing/2010/main" xmlns:pic="http://schemas.openxmlformats.org/drawingml/2006/picture" xmlns:a="http://schemas.openxmlformats.org/drawingml/2006/main">
                 <w:pict w14:anchorId="42C26BDD">
                   <v:group id="Ryhmä 149" style="position:absolute;margin-left:0;margin-top:0;width:8in;height:95.7pt;z-index:251662336;mso-width-percent:941;mso-height-percent:121;mso-top-percent:23;mso-position-horizontal:center;mso-position-horizontal-relative:page;mso-position-vertical-relative:page;mso-width-percent:941;mso-height-percent:121;mso-top-percent:23" coordsize="73152,12161" coordorigin="" o:spid="_x0000_s1026" w14:anchorId="70CE89E5" o:gfxdata="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">
                     <v:shape id="Suorakulmio 51" style="position:absolute;width:73152;height:11303;visibility:visible;mso-wrap-style:square;v-text-anchor:middle" coordsize="7312660,1129665" o:spid="_x0000_s1027" fillcolor="#4472c4 [3204]" stroked="f" strokeweight="1pt" path="m,l7312660,r,1129665l3619500,733425,,1091565,,xe" o:gfxdata="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">
@@ -1035,6 +1035,653 @@
     <w:p>
       <w:pPr>
         <w:pStyle w:val="Otsikko1"/>
+      </w:pPr>
+      <w:r>
+        <w:lastRenderedPageBreak/>
+        <w:t>Ohjelman ominaisuudet</w:t>
+      </w:r>
+    </w:p>
+    <w:p>
+      <w:r>
+        <w:br/>
+        <w:t>Toteutimme ohjelmaan kaikki tapahtumat ja raportit.</w:t>
+      </w:r>
+    </w:p>
+    <w:p>
+      <w:pPr>
+        <w:rPr>
+          <w:b/>
+          <w:bCs/>
+        </w:rPr>
+      </w:pPr>
+      <w:r>
+        <w:rPr>
+          <w:b/>
+          <w:bCs/>
+        </w:rPr>
+        <w:t>Tapahtumat</w:t>
+      </w:r>
+    </w:p>
+    <w:p>
+      <w:r>
+        <w:t>T1: Lisätään asiakkaalle xx uusi työkohde</w:t>
+      </w:r>
+      <w:r>
+        <w:t>.</w:t>
+      </w:r>
+    </w:p>
+    <w:p>
+      <w:pPr>
+        <w:pStyle w:val="Luettelokappale"/>
+        <w:numPr>
+          <w:ilvl w:val="0"/>
+          <w:numId w:val="52"/>
+        </w:numPr>
+      </w:pPr>
+      <w:r>
+        <w:t>Siirrytään ohjelmassa ”Lisää työkohde” näkymään</w:t>
+      </w:r>
+    </w:p>
+    <w:p>
+      <w:pPr>
+        <w:pStyle w:val="Luettelokappale"/>
+        <w:numPr>
+          <w:ilvl w:val="0"/>
+          <w:numId w:val="52"/>
+        </w:numPr>
+      </w:pPr>
+      <w:r>
+        <w:t>Haetaan asiakas ja valitaan nimi listasta</w:t>
+      </w:r>
+    </w:p>
+    <w:p>
+      <w:pPr>
+        <w:pStyle w:val="Luettelokappale"/>
+        <w:numPr>
+          <w:ilvl w:val="0"/>
+          <w:numId w:val="52"/>
+        </w:numPr>
+      </w:pPr>
+      <w:r>
+        <w:t>Valitaan työn tyyppi: urakka vai tunti</w:t>
+      </w:r>
+    </w:p>
+    <w:p>
+      <w:pPr>
+        <w:pStyle w:val="Luettelokappale"/>
+        <w:numPr>
+          <w:ilvl w:val="0"/>
+          <w:numId w:val="52"/>
+        </w:numPr>
+      </w:pPr>
+      <w:r>
+        <w:t>Kirjoitetaan työkohteen osoite</w:t>
+      </w:r>
+    </w:p>
+    <w:p>
+      <w:pPr>
+        <w:pStyle w:val="Luettelokappale"/>
+        <w:numPr>
+          <w:ilvl w:val="0"/>
+          <w:numId w:val="52"/>
+        </w:numPr>
+      </w:pPr>
+      <w:r>
+        <w:t>Maksuerien lukumäärä: 1 tai 2</w:t>
+      </w:r>
+    </w:p>
+    <w:p>
+      <w:pPr>
+        <w:pStyle w:val="Luettelokappale"/>
+        <w:numPr>
+          <w:ilvl w:val="0"/>
+          <w:numId w:val="52"/>
+        </w:numPr>
+      </w:pPr>
+      <w:r>
+        <w:t>Valitaan</w:t>
+      </w:r>
+      <w:r>
+        <w:t>,</w:t>
+      </w:r>
+      <w:r>
+        <w:t xml:space="preserve"> onko työkohde tarjous</w:t>
+      </w:r>
+      <w:r>
+        <w:t xml:space="preserve"> vai suora sopimus</w:t>
+      </w:r>
+    </w:p>
+    <w:p>
+      <w:pPr>
+        <w:pStyle w:val="Luettelokappale"/>
+        <w:numPr>
+          <w:ilvl w:val="0"/>
+          <w:numId w:val="52"/>
+        </w:numPr>
+      </w:pPr>
+      <w:r>
+        <w:t>Sitten painetaan luo kohde painiketta ja uusi työkohde on lisätty tietokantaan</w:t>
+      </w:r>
+    </w:p>
+    <w:p>
+      <w:pPr>
+        <w:pStyle w:val="Luettelokappale"/>
+      </w:pPr>
+    </w:p>
+    <w:p>
+      <w:r>
+        <w:t>T2</w:t>
+      </w:r>
+      <w:r>
+        <w:t xml:space="preserve">: </w:t>
+      </w:r>
+      <w:r>
+        <w:t>Tallennetaan työkohteeseen liittyvät tuntityöt ja käytetyistä tarvikkeista tiedot päivän päätteeksi.</w:t>
+      </w:r>
+    </w:p>
+    <w:p>
+      <w:pPr>
+        <w:pStyle w:val="Luettelokappale"/>
+        <w:numPr>
+          <w:ilvl w:val="0"/>
+          <w:numId w:val="53"/>
+        </w:numPr>
+      </w:pPr>
+      <w:r>
+        <w:t>Siirrytään ohjelmassa ”Lisää veloituksia kohteeseen” näkymään</w:t>
+      </w:r>
+    </w:p>
+    <w:p>
+      <w:pPr>
+        <w:pStyle w:val="Luettelokappale"/>
+        <w:numPr>
+          <w:ilvl w:val="0"/>
+          <w:numId w:val="53"/>
+        </w:numPr>
+      </w:pPr>
+      <w:r>
+        <w:t>Haetaan ja valitaan kohde, jolle halutaan lisätä tunteja ja tarvikkeita</w:t>
+      </w:r>
+    </w:p>
+    <w:p>
+      <w:pPr>
+        <w:pStyle w:val="Luettelokappale"/>
+        <w:numPr>
+          <w:ilvl w:val="0"/>
+          <w:numId w:val="53"/>
+        </w:numPr>
+      </w:pPr>
+      <w:r>
+        <w:t>Tunnin lisäys: Lisää tunteja pudotusvalikosta valikoidaan annettava tuntityyppi ja tuntien määrään lisätään haluttu määrä ja sitten painetaan lisää painiketta</w:t>
+      </w:r>
+    </w:p>
+    <w:p>
+      <w:pPr>
+        <w:pStyle w:val="Luettelokappale"/>
+        <w:numPr>
+          <w:ilvl w:val="0"/>
+          <w:numId w:val="53"/>
+        </w:numPr>
+      </w:pPr>
+      <w:r>
+        <w:t>Tarvikkeen lisäys: Haetaan haluttu tarvike ja valitaan se, sitten tarvikkeen määrään asetetaan käytetty määrä ja painetaan lisää painiketta</w:t>
+      </w:r>
+    </w:p>
+    <w:p>
+      <w:pPr>
+        <w:pStyle w:val="Luettelokappale"/>
+        <w:numPr>
+          <w:ilvl w:val="0"/>
+          <w:numId w:val="53"/>
+        </w:numPr>
+      </w:pPr>
+      <w:r>
+        <w:t xml:space="preserve">Lisätyt tunnit ja tarvikkeet näkyvät listattuna valittuun </w:t>
+      </w:r>
+      <w:r>
+        <w:t>kohteeseen</w:t>
+      </w:r>
+    </w:p>
+    <w:p/>
+    <w:p>
+      <w:r>
+        <w:t xml:space="preserve">T3: </w:t>
+      </w:r>
+      <w:r>
+        <w:t>Muodosta muistutuslasku laskuista, joita ei ole maksettu ja joiden eräpäivä umpeutunut, ja joista ei ole aiemmin lähetetty muistutuslaskua</w:t>
+      </w:r>
+    </w:p>
+    <w:p>
+      <w:pPr>
+        <w:pStyle w:val="Luettelokappale"/>
+        <w:numPr>
+          <w:ilvl w:val="0"/>
+          <w:numId w:val="54"/>
+        </w:numPr>
+      </w:pPr>
+      <w:r>
+        <w:t>Siirrytään ohjelmassa ”</w:t>
+      </w:r>
+      <w:r>
+        <w:t>Laskujen hallinta</w:t>
+      </w:r>
+      <w:r>
+        <w:t>” näkymään</w:t>
+      </w:r>
+    </w:p>
+    <w:p>
+      <w:pPr>
+        <w:pStyle w:val="Luettelokappale"/>
+        <w:numPr>
+          <w:ilvl w:val="0"/>
+          <w:numId w:val="54"/>
+        </w:numPr>
+      </w:pPr>
+      <w:r>
+        <w:t>Valitaan pudotusvalikosta Eräpäivä umpeutunut</w:t>
+      </w:r>
+    </w:p>
+    <w:p>
+      <w:pPr>
+        <w:pStyle w:val="Luettelokappale"/>
+        <w:numPr>
+          <w:ilvl w:val="0"/>
+          <w:numId w:val="54"/>
+        </w:numPr>
+      </w:pPr>
+      <w:r>
+        <w:t>Painetaan lähetä muistutuslaskut painiketta</w:t>
+      </w:r>
+    </w:p>
+    <w:p>
+      <w:pPr>
+        <w:pStyle w:val="Luettelokappale"/>
+      </w:pPr>
+    </w:p>
+    <w:p>
+      <w:r>
+        <w:t>T4: Muodosta karhulasku (kolmas) muistutuslaskuista, joita ei ole maksettu ja joiden eräpäivä umpeutunut</w:t>
+      </w:r>
+    </w:p>
+    <w:p>
+      <w:pPr>
+        <w:pStyle w:val="Luettelokappale"/>
+        <w:numPr>
+          <w:ilvl w:val="0"/>
+          <w:numId w:val="55"/>
+        </w:numPr>
+      </w:pPr>
+      <w:r>
+        <w:t>Siirrytään ohjelmassa ”Laskujen hallinta” näkymään</w:t>
+      </w:r>
+    </w:p>
+    <w:p>
+      <w:pPr>
+        <w:pStyle w:val="Luettelokappale"/>
+        <w:numPr>
+          <w:ilvl w:val="0"/>
+          <w:numId w:val="55"/>
+        </w:numPr>
+      </w:pPr>
+      <w:r>
+        <w:t>Valitaan pudotusvalikosta Eräpäivä umpeutunut</w:t>
+      </w:r>
+    </w:p>
+    <w:p>
+      <w:pPr>
+        <w:pStyle w:val="Luettelokappale"/>
+        <w:numPr>
+          <w:ilvl w:val="0"/>
+          <w:numId w:val="55"/>
+        </w:numPr>
+      </w:pPr>
+      <w:r>
+        <w:t>Painetaan lähetä muistutuslaskut painiketta</w:t>
+      </w:r>
+    </w:p>
+    <w:p>
+      <w:r>
+        <w:br/>
+        <w:t xml:space="preserve">T5: </w:t>
+      </w:r>
+      <w:r>
+        <w:t>Tavarantoimittaja lähettää uuden hinnaston (tekstimuodossa). Pitää korvata olemassa olevat sekä pitää poistaa vanhat ja lisätä uudet. Vanhat tuotteet ja tarvikkeet on toimitettava historiakansioon</w:t>
+      </w:r>
+    </w:p>
+    <w:p>
+      <w:pPr>
+        <w:pStyle w:val="Luettelokappale"/>
+        <w:numPr>
+          <w:ilvl w:val="0"/>
+          <w:numId w:val="56"/>
+        </w:numPr>
+      </w:pPr>
+      <w:r>
+        <w:t>Siirrytään ohjelmassa ”</w:t>
+      </w:r>
+      <w:r>
+        <w:t>Päivitä hinnasto/Lisää tarvike</w:t>
+      </w:r>
+      <w:r>
+        <w:t>” näkymään</w:t>
+      </w:r>
+    </w:p>
+    <w:p>
+      <w:pPr>
+        <w:pStyle w:val="Luettelokappale"/>
+        <w:numPr>
+          <w:ilvl w:val="0"/>
+          <w:numId w:val="56"/>
+        </w:numPr>
+      </w:pPr>
+      <w:r>
+        <w:t>Painetaan selaa painiketta</w:t>
+      </w:r>
+    </w:p>
+    <w:p>
+      <w:pPr>
+        <w:pStyle w:val="Luettelokappale"/>
+        <w:numPr>
+          <w:ilvl w:val="0"/>
+          <w:numId w:val="56"/>
+        </w:numPr>
+      </w:pPr>
+      <w:r>
+        <w:t>Avataan tiedosto ”hinnasto.txt”</w:t>
+      </w:r>
+    </w:p>
+    <w:p>
+      <w:pPr>
+        <w:pStyle w:val="Luettelokappale"/>
+        <w:numPr>
+          <w:ilvl w:val="0"/>
+          <w:numId w:val="56"/>
+        </w:numPr>
+      </w:pPr>
+      <w:r>
+        <w:t>Tarvikelista on nyt päivitetty tietokantaan ja on nähtävissä ”Tarvikelista</w:t>
+      </w:r>
+      <w:r>
+        <w:t>us</w:t>
+      </w:r>
+      <w:r>
+        <w:t>” näkymästä</w:t>
+      </w:r>
+    </w:p>
+    <w:p>
+      <w:pPr>
+        <w:pStyle w:val="Luettelokappale"/>
+        <w:numPr>
+          <w:ilvl w:val="0"/>
+          <w:numId w:val="56"/>
+        </w:numPr>
+      </w:pPr>
+      <w:r>
+        <w:t>Huom. tarvikkeiden on oltava</w:t>
+      </w:r>
+      <w:r>
+        <w:t xml:space="preserve"> tiedostossa</w:t>
+      </w:r>
+      <w:r>
+        <w:t xml:space="preserve"> muodossa:</w:t>
+      </w:r>
+      <w:r>
+        <w:br/>
+      </w:r>
+      <w:proofErr w:type="spellStart"/>
+      <w:proofErr w:type="gramStart"/>
+      <w:r>
+        <w:t>nimi</w:t>
+      </w:r>
+      <w:r>
+        <w:t>;</w:t>
+      </w:r>
+      <w:r>
+        <w:t>yksikko</w:t>
+      </w:r>
+      <w:proofErr w:type="gramEnd"/>
+      <w:r>
+        <w:t>;</w:t>
+      </w:r>
+      <w:r>
+        <w:t>ostohinta</w:t>
+      </w:r>
+      <w:r>
+        <w:t>;</w:t>
+      </w:r>
+      <w:r>
+        <w:t>kate</w:t>
+      </w:r>
+      <w:r>
+        <w:t>;</w:t>
+      </w:r>
+      <w:r>
+        <w:t>alv</w:t>
+      </w:r>
+      <w:proofErr w:type="spellEnd"/>
+    </w:p>
+    <w:p>
+      <w:r>
+        <w:rPr>
+          <w:b/>
+          <w:bCs/>
+        </w:rPr>
+        <w:lastRenderedPageBreak/>
+        <w:t>Raportit</w:t>
+      </w:r>
+    </w:p>
+    <w:p>
+      <w:r>
+        <w:t>R1</w:t>
+      </w:r>
+      <w:r>
+        <w:t xml:space="preserve">: </w:t>
+      </w:r>
+      <w:r>
+        <w:t>Muodosta hinta-arvio kohteeseen x, joka sisältää suunnittelua 3 tuntia, asennustyötä 12 tuntia, 3 metriä sähköjohtoa sekä yhden pistorasian.</w:t>
+      </w:r>
+    </w:p>
+    <w:p>
+      <w:pPr>
+        <w:pStyle w:val="Luettelokappale"/>
+        <w:numPr>
+          <w:ilvl w:val="0"/>
+          <w:numId w:val="57"/>
+        </w:numPr>
+      </w:pPr>
+      <w:r>
+        <w:t>Lisätään halutut tunnit ja tarvikkeet ”</w:t>
+      </w:r>
+      <w:r>
+        <w:t xml:space="preserve"> </w:t>
+      </w:r>
+      <w:r>
+        <w:t>Lisää veloituksia kohteeseen</w:t>
+      </w:r>
+      <w:r>
+        <w:t>” näkymästä</w:t>
+      </w:r>
+    </w:p>
+    <w:p>
+      <w:pPr>
+        <w:pStyle w:val="Luettelokappale"/>
+        <w:numPr>
+          <w:ilvl w:val="0"/>
+          <w:numId w:val="57"/>
+        </w:numPr>
+      </w:pPr>
+      <w:r>
+        <w:t>Siirrytään ”</w:t>
+      </w:r>
+      <w:r>
+        <w:t>Hallinnoi</w:t>
+      </w:r>
+      <w:r>
+        <w:t xml:space="preserve"> tarjouksia” </w:t>
+      </w:r>
+      <w:r>
+        <w:t>näkymään</w:t>
+      </w:r>
+    </w:p>
+    <w:p>
+      <w:pPr>
+        <w:pStyle w:val="Luettelokappale"/>
+        <w:numPr>
+          <w:ilvl w:val="0"/>
+          <w:numId w:val="57"/>
+        </w:numPr>
+      </w:pPr>
+      <w:r>
+        <w:t>Sieltä haetaan kohde ja avautuu hinta-arvio</w:t>
+      </w:r>
+    </w:p>
+    <w:p/>
+    <w:p>
+      <w:r>
+        <w:t>R2:</w:t>
+      </w:r>
+    </w:p>
+    <w:p/>
+    <w:p/>
+    <w:p>
+      <w:pPr>
+        <w:pStyle w:val="Otsikko1"/>
+      </w:pPr>
+      <w:r>
+        <w:t>Työnjako</w:t>
+      </w:r>
+    </w:p>
+    <w:p/>
+    <w:p>
+      <w:r>
+        <w:t>Antti:</w:t>
+      </w:r>
+    </w:p>
+    <w:p/>
+    <w:p>
+      <w:r>
+        <w:t>Henri:</w:t>
+      </w:r>
+    </w:p>
+    <w:p/>
+    <w:p>
+      <w:r>
+        <w:t>Risto:</w:t>
+      </w:r>
+    </w:p>
+    <w:p/>
+    <w:p/>
+    <w:p>
+      <w:pPr>
+        <w:pStyle w:val="Otsikko1"/>
+      </w:pPr>
+      <w:r>
+        <w:t>Kuvaus toteutuksesta</w:t>
+      </w:r>
+    </w:p>
+    <w:p/>
+    <w:p/>
+    <w:p/>
+    <w:p>
+      <w:pPr>
+        <w:pStyle w:val="Otsikko1"/>
+      </w:pPr>
+      <w:r>
+        <w:t>Asennusohjeet ja ohjelman käyttö</w:t>
+      </w:r>
+    </w:p>
+    <w:p/>
+    <w:p>
+      <w:pPr>
+        <w:pStyle w:val="Otsikko2"/>
+      </w:pPr>
+      <w:r>
+        <w:t>Miten ohjelma valmistellaan käyttöä varten?</w:t>
+      </w:r>
+    </w:p>
+    <w:p/>
+    <w:p/>
+    <w:p>
+      <w:pPr>
+        <w:pStyle w:val="Otsikko2"/>
+      </w:pPr>
+      <w:r>
+        <w:t>Miten ohjelmaa käytetään?</w:t>
+      </w:r>
+    </w:p>
+    <w:p/>
+    <w:p>
+      <w:pPr>
+        <w:pStyle w:val="Otsikko1"/>
+      </w:pPr>
+      <w:r>
+        <w:t>Muutokset</w:t>
+      </w:r>
+    </w:p>
+    <w:p>
+      <w:r>
+        <w:t>Miksi varastotilanne poistettiin?</w:t>
+      </w:r>
+    </w:p>
+    <w:p/>
+    <w:p>
+      <w:r>
+        <w:t>Miksi ei ole työsuoritus taulua?</w:t>
+      </w:r>
+    </w:p>
+    <w:p>
+      <w:r>
+        <w:t>Muutokset tietokantaan?</w:t>
+      </w:r>
+    </w:p>
+    <w:p/>
+    <w:p>
+      <w:r>
+        <w:t>Miksi ei ole työkohde ja työsuoritus?</w:t>
+      </w:r>
+    </w:p>
+    <w:p/>
+    <w:p/>
+    <w:p>
+      <w:pPr>
+        <w:pStyle w:val="Otsikko1"/>
+      </w:pPr>
+      <w:r>
+        <w:t>Oma arvio työstä</w:t>
+      </w:r>
+    </w:p>
+    <w:p/>
+    <w:p>
+      <w:r>
+        <w:t xml:space="preserve">mikä oli vaikeaa? </w:t>
+      </w:r>
+    </w:p>
+    <w:p>
+      <w:r>
+        <w:t>mitä puutteita työhön jäi?</w:t>
+      </w:r>
+    </w:p>
+    <w:p>
+      <w:pPr>
+        <w:pStyle w:val="Otsikko1"/>
+      </w:pPr>
+    </w:p>
+    <w:p>
+      <w:pPr>
+        <w:rPr>
+          <w:rFonts w:asciiTheme="majorHAnsi" w:eastAsiaTheme="majorEastAsia" w:hAnsiTheme="majorHAnsi" w:cstheme="majorBidi"/>
+          <w:color w:val="2F5496" w:themeColor="accent1" w:themeShade="BF"/>
+          <w:sz w:val="32"/>
+          <w:szCs w:val="32"/>
+        </w:rPr>
+      </w:pPr>
+      <w:r>
+        <w:br w:type="page"/>
+      </w:r>
+    </w:p>
+    <w:p>
+      <w:pPr>
+        <w:pStyle w:val="Otsikko1"/>
         <w:sectPr>
           <w:pgSz w:w="11906" w:h="16838"/>
           <w:pgMar w:top="1417" w:right="1134" w:bottom="1417" w:left="1134" w:header="708" w:footer="708" w:gutter="0"/>
@@ -8970,7 +9617,12 @@
       </w:r>
       <w:proofErr w:type="spellStart"/>
       <w:r>
-        <w:t>gittiä</w:t>
+        <w:t>gitt</w:t>
+      </w:r>
+      <w:bookmarkStart w:id="0" w:name="_GoBack"/>
+      <w:bookmarkEnd w:id="0"/>
+      <w:r>
+        <w:t>iä</w:t>
       </w:r>
       <w:proofErr w:type="spellEnd"/>
       <w:r>
@@ -8988,163 +9640,6 @@
     <w:p/>
     <w:p/>
     <w:p/>
-    <w:p/>
-    <w:p/>
-    <w:p/>
-    <w:p>
-      <w:pPr>
-        <w:pStyle w:val="Otsikko1"/>
-      </w:pPr>
-      <w:r>
-        <w:lastRenderedPageBreak/>
-        <w:t>Ohjelman ominaisuude</w:t>
-      </w:r>
-      <w:r>
-        <w:t>t</w:t>
-      </w:r>
-    </w:p>
-    <w:p>
-      <w:r>
-        <w:t>T1</w:t>
-      </w:r>
-    </w:p>
-    <w:p>
-      <w:r>
-        <w:t>T2</w:t>
-      </w:r>
-    </w:p>
-    <w:p>
-      <w:r>
-        <w:t>T3</w:t>
-      </w:r>
-    </w:p>
-    <w:p/>
-    <w:p>
-      <w:pPr>
-        <w:pStyle w:val="Otsikko1"/>
-      </w:pPr>
-      <w:r>
-        <w:t>Työnjako</w:t>
-      </w:r>
-    </w:p>
-    <w:p/>
-    <w:p>
-      <w:r>
-        <w:t>Antti:</w:t>
-      </w:r>
-    </w:p>
-    <w:p/>
-    <w:p>
-      <w:r>
-        <w:t>Henri:</w:t>
-      </w:r>
-    </w:p>
-    <w:p/>
-    <w:p>
-      <w:r>
-        <w:t>Risto:</w:t>
-      </w:r>
-    </w:p>
-    <w:p/>
-    <w:p/>
-    <w:p>
-      <w:pPr>
-        <w:pStyle w:val="Otsikko1"/>
-      </w:pPr>
-      <w:r>
-        <w:t>Kuvaus toteutuksesta</w:t>
-      </w:r>
-    </w:p>
-    <w:p/>
-    <w:p/>
-    <w:p/>
-    <w:p>
-      <w:pPr>
-        <w:pStyle w:val="Otsikko1"/>
-      </w:pPr>
-      <w:r>
-        <w:t>Asennuso</w:t>
-      </w:r>
-      <w:r>
-        <w:t>hjeet ja o</w:t>
-      </w:r>
-      <w:r>
-        <w:t>hjelman käyttö</w:t>
-      </w:r>
-    </w:p>
-    <w:p/>
-    <w:p>
-      <w:pPr>
-        <w:pStyle w:val="Otsikko2"/>
-      </w:pPr>
-      <w:r>
-        <w:t>Miten ohjelma valmistellaan käyttöä varten?</w:t>
-      </w:r>
-    </w:p>
-    <w:p/>
-    <w:p/>
-    <w:p>
-      <w:pPr>
-        <w:pStyle w:val="Otsikko2"/>
-      </w:pPr>
-      <w:r>
-        <w:t>Miten ohjelmaa käytetään?</w:t>
-      </w:r>
-    </w:p>
-    <w:p/>
-    <w:p>
-      <w:pPr>
-        <w:pStyle w:val="Otsikko1"/>
-      </w:pPr>
-      <w:r>
-        <w:t>Muutokset</w:t>
-      </w:r>
-    </w:p>
-    <w:p>
-      <w:r>
-        <w:t>Miksi varastotilanne poistettiin?</w:t>
-      </w:r>
-    </w:p>
-    <w:p/>
-    <w:p>
-      <w:r>
-        <w:t>Miksi ei ole työsuoritus taulua?</w:t>
-      </w:r>
-    </w:p>
-    <w:p>
-      <w:r>
-        <w:t>Muutokset tietokantaan?</w:t>
-      </w:r>
-      <w:bookmarkStart w:id="0" w:name="_GoBack"/>
-      <w:bookmarkEnd w:id="0"/>
-    </w:p>
-    <w:p/>
-    <w:p>
-      <w:r>
-        <w:t>Miksi ei ole työkohde ja työsuoritus?</w:t>
-      </w:r>
-    </w:p>
-    <w:p/>
-    <w:p/>
-    <w:p>
-      <w:pPr>
-        <w:pStyle w:val="Otsikko1"/>
-      </w:pPr>
-      <w:r>
-        <w:t>Oma arvio työstä</w:t>
-      </w:r>
-    </w:p>
-    <w:p/>
-    <w:p>
-      <w:r>
-        <w:t xml:space="preserve">mikä oli vaikeaa? </w:t>
-      </w:r>
-    </w:p>
-    <w:p>
-      <w:r>
-        <w:t>mitä puutteita työhön jäi?</w:t>
-      </w:r>
-    </w:p>
     <w:p/>
     <w:p/>
     <w:p/>
@@ -10230,6 +10725,95 @@
     </w:lvl>
   </w:abstractNum>
   <w:abstractNum w:abstractNumId="9" w15:restartNumberingAfterBreak="0">
+    <w:nsid w:val="153549AC"/>
+    <w:multiLevelType w:val="hybridMultilevel"/>
+    <w:tmpl w:val="51E4112E"/>
+    <w:lvl w:ilvl="0" w:tplc="040B000F">
+      <w:start w:val="1"/>
+      <w:numFmt w:val="decimal"/>
+      <w:lvlText w:val="%1."/>
+      <w:lvlJc w:val="left"/>
+      <w:pPr>
+        <w:ind w:left="720" w:hanging="360"/>
+      </w:pPr>
+      <w:rPr>
+        <w:rFonts w:hint="default"/>
+      </w:rPr>
+    </w:lvl>
+    <w:lvl w:ilvl="1" w:tplc="040B0019" w:tentative="1">
+      <w:start w:val="1"/>
+      <w:numFmt w:val="lowerLetter"/>
+      <w:lvlText w:val="%2."/>
+      <w:lvlJc w:val="left"/>
+      <w:pPr>
+        <w:ind w:left="1440" w:hanging="360"/>
+      </w:pPr>
+    </w:lvl>
+    <w:lvl w:ilvl="2" w:tplc="040B001B" w:tentative="1">
+      <w:start w:val="1"/>
+      <w:numFmt w:val="lowerRoman"/>
+      <w:lvlText w:val="%3."/>
+      <w:lvlJc w:val="right"/>
+      <w:pPr>
+        <w:ind w:left="2160" w:hanging="180"/>
+      </w:pPr>
+    </w:lvl>
+    <w:lvl w:ilvl="3" w:tplc="040B000F" w:tentative="1">
+      <w:start w:val="1"/>
+      <w:numFmt w:val="decimal"/>
+      <w:lvlText w:val="%4."/>
+      <w:lvlJc w:val="left"/>
+      <w:pPr>
+        <w:ind w:left="2880" w:hanging="360"/>
+      </w:pPr>
+    </w:lvl>
+    <w:lvl w:ilvl="4" w:tplc="040B0019" w:tentative="1">
+      <w:start w:val="1"/>
+      <w:numFmt w:val="lowerLetter"/>
+      <w:lvlText w:val="%5."/>
+      <w:lvlJc w:val="left"/>
+      <w:pPr>
+        <w:ind w:left="3600" w:hanging="360"/>
+      </w:pPr>
+    </w:lvl>
+    <w:lvl w:ilvl="5" w:tplc="040B001B" w:tentative="1">
+      <w:start w:val="1"/>
+      <w:numFmt w:val="lowerRoman"/>
+      <w:lvlText w:val="%6."/>
+      <w:lvlJc w:val="right"/>
+      <w:pPr>
+        <w:ind w:left="4320" w:hanging="180"/>
+      </w:pPr>
+    </w:lvl>
+    <w:lvl w:ilvl="6" w:tplc="040B000F" w:tentative="1">
+      <w:start w:val="1"/>
+      <w:numFmt w:val="decimal"/>
+      <w:lvlText w:val="%7."/>
+      <w:lvlJc w:val="left"/>
+      <w:pPr>
+        <w:ind w:left="5040" w:hanging="360"/>
+      </w:pPr>
+    </w:lvl>
+    <w:lvl w:ilvl="7" w:tplc="040B0019" w:tentative="1">
+      <w:start w:val="1"/>
+      <w:numFmt w:val="lowerLetter"/>
+      <w:lvlText w:val="%8."/>
+      <w:lvlJc w:val="left"/>
+      <w:pPr>
+        <w:ind w:left="5760" w:hanging="360"/>
+      </w:pPr>
+    </w:lvl>
+    <w:lvl w:ilvl="8" w:tplc="040B001B" w:tentative="1">
+      <w:start w:val="1"/>
+      <w:numFmt w:val="lowerRoman"/>
+      <w:lvlText w:val="%9."/>
+      <w:lvlJc w:val="right"/>
+      <w:pPr>
+        <w:ind w:left="6480" w:hanging="180"/>
+      </w:pPr>
+    </w:lvl>
+  </w:abstractNum>
+  <w:abstractNum w:abstractNumId="10" w15:restartNumberingAfterBreak="0">
     <w:nsid w:val="16877289"/>
     <w:multiLevelType w:val="multilevel"/>
     <w:tmpl w:val="A24E3BB8"/>
@@ -10342,7 +10926,7 @@
       </w:pPr>
     </w:lvl>
   </w:abstractNum>
-  <w:abstractNum w:abstractNumId="10" w15:restartNumberingAfterBreak="0">
+  <w:abstractNum w:abstractNumId="11" w15:restartNumberingAfterBreak="0">
     <w:nsid w:val="1BF52ADF"/>
     <w:multiLevelType w:val="multilevel"/>
     <w:tmpl w:val="D5B04D18"/>
@@ -10455,7 +11039,7 @@
       </w:pPr>
     </w:lvl>
   </w:abstractNum>
-  <w:abstractNum w:abstractNumId="11" w15:restartNumberingAfterBreak="0">
+  <w:abstractNum w:abstractNumId="12" w15:restartNumberingAfterBreak="0">
     <w:nsid w:val="1DC001FA"/>
     <w:multiLevelType w:val="multilevel"/>
     <w:tmpl w:val="269CB472"/>
@@ -10568,7 +11152,7 @@
       </w:pPr>
     </w:lvl>
   </w:abstractNum>
-  <w:abstractNum w:abstractNumId="12" w15:restartNumberingAfterBreak="0">
+  <w:abstractNum w:abstractNumId="13" w15:restartNumberingAfterBreak="0">
     <w:nsid w:val="1E5B357E"/>
     <w:multiLevelType w:val="multilevel"/>
     <w:tmpl w:val="D0644130"/>
@@ -10681,7 +11265,96 @@
       </w:pPr>
     </w:lvl>
   </w:abstractNum>
-  <w:abstractNum w:abstractNumId="13" w15:restartNumberingAfterBreak="0">
+  <w:abstractNum w:abstractNumId="14" w15:restartNumberingAfterBreak="0">
+    <w:nsid w:val="1EC074F7"/>
+    <w:multiLevelType w:val="hybridMultilevel"/>
+    <w:tmpl w:val="B364988E"/>
+    <w:lvl w:ilvl="0" w:tplc="040B000F">
+      <w:start w:val="1"/>
+      <w:numFmt w:val="decimal"/>
+      <w:lvlText w:val="%1."/>
+      <w:lvlJc w:val="left"/>
+      <w:pPr>
+        <w:ind w:left="720" w:hanging="360"/>
+      </w:pPr>
+      <w:rPr>
+        <w:rFonts w:hint="default"/>
+      </w:rPr>
+    </w:lvl>
+    <w:lvl w:ilvl="1" w:tplc="040B0019" w:tentative="1">
+      <w:start w:val="1"/>
+      <w:numFmt w:val="lowerLetter"/>
+      <w:lvlText w:val="%2."/>
+      <w:lvlJc w:val="left"/>
+      <w:pPr>
+        <w:ind w:left="1440" w:hanging="360"/>
+      </w:pPr>
+    </w:lvl>
+    <w:lvl w:ilvl="2" w:tplc="040B001B" w:tentative="1">
+      <w:start w:val="1"/>
+      <w:numFmt w:val="lowerRoman"/>
+      <w:lvlText w:val="%3."/>
+      <w:lvlJc w:val="right"/>
+      <w:pPr>
+        <w:ind w:left="2160" w:hanging="180"/>
+      </w:pPr>
+    </w:lvl>
+    <w:lvl w:ilvl="3" w:tplc="040B000F" w:tentative="1">
+      <w:start w:val="1"/>
+      <w:numFmt w:val="decimal"/>
+      <w:lvlText w:val="%4."/>
+      <w:lvlJc w:val="left"/>
+      <w:pPr>
+        <w:ind w:left="2880" w:hanging="360"/>
+      </w:pPr>
+    </w:lvl>
+    <w:lvl w:ilvl="4" w:tplc="040B0019" w:tentative="1">
+      <w:start w:val="1"/>
+      <w:numFmt w:val="lowerLetter"/>
+      <w:lvlText w:val="%5."/>
+      <w:lvlJc w:val="left"/>
+      <w:pPr>
+        <w:ind w:left="3600" w:hanging="360"/>
+      </w:pPr>
+    </w:lvl>
+    <w:lvl w:ilvl="5" w:tplc="040B001B" w:tentative="1">
+      <w:start w:val="1"/>
+      <w:numFmt w:val="lowerRoman"/>
+      <w:lvlText w:val="%6."/>
+      <w:lvlJc w:val="right"/>
+      <w:pPr>
+        <w:ind w:left="4320" w:hanging="180"/>
+      </w:pPr>
+    </w:lvl>
+    <w:lvl w:ilvl="6" w:tplc="040B000F" w:tentative="1">
+      <w:start w:val="1"/>
+      <w:numFmt w:val="decimal"/>
+      <w:lvlText w:val="%7."/>
+      <w:lvlJc w:val="left"/>
+      <w:pPr>
+        <w:ind w:left="5040" w:hanging="360"/>
+      </w:pPr>
+    </w:lvl>
+    <w:lvl w:ilvl="7" w:tplc="040B0019" w:tentative="1">
+      <w:start w:val="1"/>
+      <w:numFmt w:val="lowerLetter"/>
+      <w:lvlText w:val="%8."/>
+      <w:lvlJc w:val="left"/>
+      <w:pPr>
+        <w:ind w:left="5760" w:hanging="360"/>
+      </w:pPr>
+    </w:lvl>
+    <w:lvl w:ilvl="8" w:tplc="040B001B" w:tentative="1">
+      <w:start w:val="1"/>
+      <w:numFmt w:val="lowerRoman"/>
+      <w:lvlText w:val="%9."/>
+      <w:lvlJc w:val="right"/>
+      <w:pPr>
+        <w:ind w:left="6480" w:hanging="180"/>
+      </w:pPr>
+    </w:lvl>
+  </w:abstractNum>
+  <w:abstractNum w:abstractNumId="15" w15:restartNumberingAfterBreak="0">
     <w:nsid w:val="20534B14"/>
     <w:multiLevelType w:val="multilevel"/>
     <w:tmpl w:val="F6F49DE2"/>
@@ -10794,7 +11467,7 @@
       </w:pPr>
     </w:lvl>
   </w:abstractNum>
-  <w:abstractNum w:abstractNumId="14" w15:restartNumberingAfterBreak="0">
+  <w:abstractNum w:abstractNumId="16" w15:restartNumberingAfterBreak="0">
     <w:nsid w:val="20BD3BBC"/>
     <w:multiLevelType w:val="multilevel"/>
     <w:tmpl w:val="9340ACB0"/>
@@ -10907,7 +11580,7 @@
       </w:pPr>
     </w:lvl>
   </w:abstractNum>
-  <w:abstractNum w:abstractNumId="15" w15:restartNumberingAfterBreak="0">
+  <w:abstractNum w:abstractNumId="17" w15:restartNumberingAfterBreak="0">
     <w:nsid w:val="227F224F"/>
     <w:multiLevelType w:val="multilevel"/>
     <w:tmpl w:val="DFF8DDDE"/>
@@ -11020,7 +11693,7 @@
       </w:pPr>
     </w:lvl>
   </w:abstractNum>
-  <w:abstractNum w:abstractNumId="16" w15:restartNumberingAfterBreak="0">
+  <w:abstractNum w:abstractNumId="18" w15:restartNumberingAfterBreak="0">
     <w:nsid w:val="26BE090A"/>
     <w:multiLevelType w:val="multilevel"/>
     <w:tmpl w:val="DE3E7292"/>
@@ -11133,7 +11806,7 @@
       </w:pPr>
     </w:lvl>
   </w:abstractNum>
-  <w:abstractNum w:abstractNumId="17" w15:restartNumberingAfterBreak="0">
+  <w:abstractNum w:abstractNumId="19" w15:restartNumberingAfterBreak="0">
     <w:nsid w:val="27657D57"/>
     <w:multiLevelType w:val="multilevel"/>
     <w:tmpl w:val="9F2CE556"/>
@@ -11246,7 +11919,7 @@
       </w:pPr>
     </w:lvl>
   </w:abstractNum>
-  <w:abstractNum w:abstractNumId="18" w15:restartNumberingAfterBreak="0">
+  <w:abstractNum w:abstractNumId="20" w15:restartNumberingAfterBreak="0">
     <w:nsid w:val="291840BC"/>
     <w:multiLevelType w:val="multilevel"/>
     <w:tmpl w:val="760C23F4"/>
@@ -11359,7 +12032,7 @@
       </w:pPr>
     </w:lvl>
   </w:abstractNum>
-  <w:abstractNum w:abstractNumId="19" w15:restartNumberingAfterBreak="0">
+  <w:abstractNum w:abstractNumId="21" w15:restartNumberingAfterBreak="0">
     <w:nsid w:val="297E7975"/>
     <w:multiLevelType w:val="multilevel"/>
     <w:tmpl w:val="BED6C30E"/>
@@ -11472,7 +12145,96 @@
       </w:pPr>
     </w:lvl>
   </w:abstractNum>
-  <w:abstractNum w:abstractNumId="20" w15:restartNumberingAfterBreak="0">
+  <w:abstractNum w:abstractNumId="22" w15:restartNumberingAfterBreak="0">
+    <w:nsid w:val="2B272B00"/>
+    <w:multiLevelType w:val="hybridMultilevel"/>
+    <w:tmpl w:val="15A82010"/>
+    <w:lvl w:ilvl="0" w:tplc="040B000F">
+      <w:start w:val="1"/>
+      <w:numFmt w:val="decimal"/>
+      <w:lvlText w:val="%1."/>
+      <w:lvlJc w:val="left"/>
+      <w:pPr>
+        <w:ind w:left="720" w:hanging="360"/>
+      </w:pPr>
+      <w:rPr>
+        <w:rFonts w:hint="default"/>
+      </w:rPr>
+    </w:lvl>
+    <w:lvl w:ilvl="1" w:tplc="040B0019" w:tentative="1">
+      <w:start w:val="1"/>
+      <w:numFmt w:val="lowerLetter"/>
+      <w:lvlText w:val="%2."/>
+      <w:lvlJc w:val="left"/>
+      <w:pPr>
+        <w:ind w:left="1440" w:hanging="360"/>
+      </w:pPr>
+    </w:lvl>
+    <w:lvl w:ilvl="2" w:tplc="040B001B" w:tentative="1">
+      <w:start w:val="1"/>
+      <w:numFmt w:val="lowerRoman"/>
+      <w:lvlText w:val="%3."/>
+      <w:lvlJc w:val="right"/>
+      <w:pPr>
+        <w:ind w:left="2160" w:hanging="180"/>
+      </w:pPr>
+    </w:lvl>
+    <w:lvl w:ilvl="3" w:tplc="040B000F" w:tentative="1">
+      <w:start w:val="1"/>
+      <w:numFmt w:val="decimal"/>
+      <w:lvlText w:val="%4."/>
+      <w:lvlJc w:val="left"/>
+      <w:pPr>
+        <w:ind w:left="2880" w:hanging="360"/>
+      </w:pPr>
+    </w:lvl>
+    <w:lvl w:ilvl="4" w:tplc="040B0019" w:tentative="1">
+      <w:start w:val="1"/>
+      <w:numFmt w:val="lowerLetter"/>
+      <w:lvlText w:val="%5."/>
+      <w:lvlJc w:val="left"/>
+      <w:pPr>
+        <w:ind w:left="3600" w:hanging="360"/>
+      </w:pPr>
+    </w:lvl>
+    <w:lvl w:ilvl="5" w:tplc="040B001B" w:tentative="1">
+      <w:start w:val="1"/>
+      <w:numFmt w:val="lowerRoman"/>
+      <w:lvlText w:val="%6."/>
+      <w:lvlJc w:val="right"/>
+      <w:pPr>
+        <w:ind w:left="4320" w:hanging="180"/>
+      </w:pPr>
+    </w:lvl>
+    <w:lvl w:ilvl="6" w:tplc="040B000F" w:tentative="1">
+      <w:start w:val="1"/>
+      <w:numFmt w:val="decimal"/>
+      <w:lvlText w:val="%7."/>
+      <w:lvlJc w:val="left"/>
+      <w:pPr>
+        <w:ind w:left="5040" w:hanging="360"/>
+      </w:pPr>
+    </w:lvl>
+    <w:lvl w:ilvl="7" w:tplc="040B0019" w:tentative="1">
+      <w:start w:val="1"/>
+      <w:numFmt w:val="lowerLetter"/>
+      <w:lvlText w:val="%8."/>
+      <w:lvlJc w:val="left"/>
+      <w:pPr>
+        <w:ind w:left="5760" w:hanging="360"/>
+      </w:pPr>
+    </w:lvl>
+    <w:lvl w:ilvl="8" w:tplc="040B001B" w:tentative="1">
+      <w:start w:val="1"/>
+      <w:numFmt w:val="lowerRoman"/>
+      <w:lvlText w:val="%9."/>
+      <w:lvlJc w:val="right"/>
+      <w:pPr>
+        <w:ind w:left="6480" w:hanging="180"/>
+      </w:pPr>
+    </w:lvl>
+  </w:abstractNum>
+  <w:abstractNum w:abstractNumId="23" w15:restartNumberingAfterBreak="0">
     <w:nsid w:val="2C173A42"/>
     <w:multiLevelType w:val="multilevel"/>
     <w:tmpl w:val="5AD6364C"/>
@@ -11585,7 +12347,7 @@
       </w:pPr>
     </w:lvl>
   </w:abstractNum>
-  <w:abstractNum w:abstractNumId="21" w15:restartNumberingAfterBreak="0">
+  <w:abstractNum w:abstractNumId="24" w15:restartNumberingAfterBreak="0">
     <w:nsid w:val="303B7855"/>
     <w:multiLevelType w:val="multilevel"/>
     <w:tmpl w:val="3C6097FA"/>
@@ -11698,7 +12460,7 @@
       </w:pPr>
     </w:lvl>
   </w:abstractNum>
-  <w:abstractNum w:abstractNumId="22" w15:restartNumberingAfterBreak="0">
+  <w:abstractNum w:abstractNumId="25" w15:restartNumberingAfterBreak="0">
     <w:nsid w:val="30F3130F"/>
     <w:multiLevelType w:val="multilevel"/>
     <w:tmpl w:val="B810F018"/>
@@ -11811,7 +12573,7 @@
       </w:pPr>
     </w:lvl>
   </w:abstractNum>
-  <w:abstractNum w:abstractNumId="23" w15:restartNumberingAfterBreak="0">
+  <w:abstractNum w:abstractNumId="26" w15:restartNumberingAfterBreak="0">
     <w:nsid w:val="3B4F01E1"/>
     <w:multiLevelType w:val="multilevel"/>
     <w:tmpl w:val="9988975C"/>
@@ -11924,7 +12686,7 @@
       </w:pPr>
     </w:lvl>
   </w:abstractNum>
-  <w:abstractNum w:abstractNumId="24" w15:restartNumberingAfterBreak="0">
+  <w:abstractNum w:abstractNumId="27" w15:restartNumberingAfterBreak="0">
     <w:nsid w:val="3DCD299A"/>
     <w:multiLevelType w:val="multilevel"/>
     <w:tmpl w:val="86F863C2"/>
@@ -12037,7 +12799,7 @@
       </w:pPr>
     </w:lvl>
   </w:abstractNum>
-  <w:abstractNum w:abstractNumId="25" w15:restartNumberingAfterBreak="0">
+  <w:abstractNum w:abstractNumId="28" w15:restartNumberingAfterBreak="0">
     <w:nsid w:val="3E1A38F2"/>
     <w:multiLevelType w:val="multilevel"/>
     <w:tmpl w:val="B232A8E0"/>
@@ -12150,7 +12912,7 @@
       </w:pPr>
     </w:lvl>
   </w:abstractNum>
-  <w:abstractNum w:abstractNumId="26" w15:restartNumberingAfterBreak="0">
+  <w:abstractNum w:abstractNumId="29" w15:restartNumberingAfterBreak="0">
     <w:nsid w:val="4704280A"/>
     <w:multiLevelType w:val="multilevel"/>
     <w:tmpl w:val="7A384452"/>
@@ -12263,7 +13025,7 @@
       </w:pPr>
     </w:lvl>
   </w:abstractNum>
-  <w:abstractNum w:abstractNumId="27" w15:restartNumberingAfterBreak="0">
+  <w:abstractNum w:abstractNumId="30" w15:restartNumberingAfterBreak="0">
     <w:nsid w:val="4E2C3898"/>
     <w:multiLevelType w:val="multilevel"/>
     <w:tmpl w:val="B0460F04"/>
@@ -12376,7 +13138,96 @@
       </w:pPr>
     </w:lvl>
   </w:abstractNum>
-  <w:abstractNum w:abstractNumId="28" w15:restartNumberingAfterBreak="0">
+  <w:abstractNum w:abstractNumId="31" w15:restartNumberingAfterBreak="0">
+    <w:nsid w:val="4E683A29"/>
+    <w:multiLevelType w:val="hybridMultilevel"/>
+    <w:tmpl w:val="1A24295A"/>
+    <w:lvl w:ilvl="0" w:tplc="040B000F">
+      <w:start w:val="1"/>
+      <w:numFmt w:val="decimal"/>
+      <w:lvlText w:val="%1."/>
+      <w:lvlJc w:val="left"/>
+      <w:pPr>
+        <w:ind w:left="720" w:hanging="360"/>
+      </w:pPr>
+      <w:rPr>
+        <w:rFonts w:hint="default"/>
+      </w:rPr>
+    </w:lvl>
+    <w:lvl w:ilvl="1" w:tplc="040B0019" w:tentative="1">
+      <w:start w:val="1"/>
+      <w:numFmt w:val="lowerLetter"/>
+      <w:lvlText w:val="%2."/>
+      <w:lvlJc w:val="left"/>
+      <w:pPr>
+        <w:ind w:left="1440" w:hanging="360"/>
+      </w:pPr>
+    </w:lvl>
+    <w:lvl w:ilvl="2" w:tplc="040B001B" w:tentative="1">
+      <w:start w:val="1"/>
+      <w:numFmt w:val="lowerRoman"/>
+      <w:lvlText w:val="%3."/>
+      <w:lvlJc w:val="right"/>
+      <w:pPr>
+        <w:ind w:left="2160" w:hanging="180"/>
+      </w:pPr>
+    </w:lvl>
+    <w:lvl w:ilvl="3" w:tplc="040B000F" w:tentative="1">
+      <w:start w:val="1"/>
+      <w:numFmt w:val="decimal"/>
+      <w:lvlText w:val="%4."/>
+      <w:lvlJc w:val="left"/>
+      <w:pPr>
+        <w:ind w:left="2880" w:hanging="360"/>
+      </w:pPr>
+    </w:lvl>
+    <w:lvl w:ilvl="4" w:tplc="040B0019" w:tentative="1">
+      <w:start w:val="1"/>
+      <w:numFmt w:val="lowerLetter"/>
+      <w:lvlText w:val="%5."/>
+      <w:lvlJc w:val="left"/>
+      <w:pPr>
+        <w:ind w:left="3600" w:hanging="360"/>
+      </w:pPr>
+    </w:lvl>
+    <w:lvl w:ilvl="5" w:tplc="040B001B" w:tentative="1">
+      <w:start w:val="1"/>
+      <w:numFmt w:val="lowerRoman"/>
+      <w:lvlText w:val="%6."/>
+      <w:lvlJc w:val="right"/>
+      <w:pPr>
+        <w:ind w:left="4320" w:hanging="180"/>
+      </w:pPr>
+    </w:lvl>
+    <w:lvl w:ilvl="6" w:tplc="040B000F" w:tentative="1">
+      <w:start w:val="1"/>
+      <w:numFmt w:val="decimal"/>
+      <w:lvlText w:val="%7."/>
+      <w:lvlJc w:val="left"/>
+      <w:pPr>
+        <w:ind w:left="5040" w:hanging="360"/>
+      </w:pPr>
+    </w:lvl>
+    <w:lvl w:ilvl="7" w:tplc="040B0019" w:tentative="1">
+      <w:start w:val="1"/>
+      <w:numFmt w:val="lowerLetter"/>
+      <w:lvlText w:val="%8."/>
+      <w:lvlJc w:val="left"/>
+      <w:pPr>
+        <w:ind w:left="5760" w:hanging="360"/>
+      </w:pPr>
+    </w:lvl>
+    <w:lvl w:ilvl="8" w:tplc="040B001B" w:tentative="1">
+      <w:start w:val="1"/>
+      <w:numFmt w:val="lowerRoman"/>
+      <w:lvlText w:val="%9."/>
+      <w:lvlJc w:val="right"/>
+      <w:pPr>
+        <w:ind w:left="6480" w:hanging="180"/>
+      </w:pPr>
+    </w:lvl>
+  </w:abstractNum>
+  <w:abstractNum w:abstractNumId="32" w15:restartNumberingAfterBreak="0">
     <w:nsid w:val="4E997DBF"/>
     <w:multiLevelType w:val="multilevel"/>
     <w:tmpl w:val="A02C6518"/>
@@ -12489,7 +13340,7 @@
       </w:pPr>
     </w:lvl>
   </w:abstractNum>
-  <w:abstractNum w:abstractNumId="29" w15:restartNumberingAfterBreak="0">
+  <w:abstractNum w:abstractNumId="33" w15:restartNumberingAfterBreak="0">
     <w:nsid w:val="4EFB4B7A"/>
     <w:multiLevelType w:val="multilevel"/>
     <w:tmpl w:val="8E909402"/>
@@ -12602,7 +13453,7 @@
       </w:pPr>
     </w:lvl>
   </w:abstractNum>
-  <w:abstractNum w:abstractNumId="30" w15:restartNumberingAfterBreak="0">
+  <w:abstractNum w:abstractNumId="34" w15:restartNumberingAfterBreak="0">
     <w:nsid w:val="4F036CAA"/>
     <w:multiLevelType w:val="multilevel"/>
     <w:tmpl w:val="1012DC2E"/>
@@ -12715,7 +13566,7 @@
       </w:pPr>
     </w:lvl>
   </w:abstractNum>
-  <w:abstractNum w:abstractNumId="31" w15:restartNumberingAfterBreak="0">
+  <w:abstractNum w:abstractNumId="35" w15:restartNumberingAfterBreak="0">
     <w:nsid w:val="4F400212"/>
     <w:multiLevelType w:val="multilevel"/>
     <w:tmpl w:val="49408A0A"/>
@@ -12828,7 +13679,7 @@
       </w:pPr>
     </w:lvl>
   </w:abstractNum>
-  <w:abstractNum w:abstractNumId="32" w15:restartNumberingAfterBreak="0">
+  <w:abstractNum w:abstractNumId="36" w15:restartNumberingAfterBreak="0">
     <w:nsid w:val="502B3A00"/>
     <w:multiLevelType w:val="multilevel"/>
     <w:tmpl w:val="8BD26E54"/>
@@ -12941,7 +13792,7 @@
       </w:pPr>
     </w:lvl>
   </w:abstractNum>
-  <w:abstractNum w:abstractNumId="33" w15:restartNumberingAfterBreak="0">
+  <w:abstractNum w:abstractNumId="37" w15:restartNumberingAfterBreak="0">
     <w:nsid w:val="56390780"/>
     <w:multiLevelType w:val="multilevel"/>
     <w:tmpl w:val="ECF29454"/>
@@ -13054,7 +13905,7 @@
       </w:pPr>
     </w:lvl>
   </w:abstractNum>
-  <w:abstractNum w:abstractNumId="34" w15:restartNumberingAfterBreak="0">
+  <w:abstractNum w:abstractNumId="38" w15:restartNumberingAfterBreak="0">
     <w:nsid w:val="596C50D7"/>
     <w:multiLevelType w:val="multilevel"/>
     <w:tmpl w:val="2ECA80F4"/>
@@ -13167,7 +14018,7 @@
       </w:pPr>
     </w:lvl>
   </w:abstractNum>
-  <w:abstractNum w:abstractNumId="35" w15:restartNumberingAfterBreak="0">
+  <w:abstractNum w:abstractNumId="39" w15:restartNumberingAfterBreak="0">
     <w:nsid w:val="5BAA5E2E"/>
     <w:multiLevelType w:val="multilevel"/>
     <w:tmpl w:val="4246CC86"/>
@@ -13279,7 +14130,7 @@
       </w:pPr>
     </w:lvl>
   </w:abstractNum>
-  <w:abstractNum w:abstractNumId="36" w15:restartNumberingAfterBreak="0">
+  <w:abstractNum w:abstractNumId="40" w15:restartNumberingAfterBreak="0">
     <w:nsid w:val="610D0115"/>
     <w:multiLevelType w:val="multilevel"/>
     <w:tmpl w:val="63DEA694"/>
@@ -13392,7 +14243,7 @@
       </w:pPr>
     </w:lvl>
   </w:abstractNum>
-  <w:abstractNum w:abstractNumId="37" w15:restartNumberingAfterBreak="0">
+  <w:abstractNum w:abstractNumId="41" w15:restartNumberingAfterBreak="0">
     <w:nsid w:val="6190285D"/>
     <w:multiLevelType w:val="multilevel"/>
     <w:tmpl w:val="62A4BFFA"/>
@@ -13505,7 +14356,96 @@
       </w:pPr>
     </w:lvl>
   </w:abstractNum>
-  <w:abstractNum w:abstractNumId="38" w15:restartNumberingAfterBreak="0">
+  <w:abstractNum w:abstractNumId="42" w15:restartNumberingAfterBreak="0">
+    <w:nsid w:val="624C3904"/>
+    <w:multiLevelType w:val="hybridMultilevel"/>
+    <w:tmpl w:val="1A24295A"/>
+    <w:lvl w:ilvl="0" w:tplc="040B000F">
+      <w:start w:val="1"/>
+      <w:numFmt w:val="decimal"/>
+      <w:lvlText w:val="%1."/>
+      <w:lvlJc w:val="left"/>
+      <w:pPr>
+        <w:ind w:left="720" w:hanging="360"/>
+      </w:pPr>
+      <w:rPr>
+        <w:rFonts w:hint="default"/>
+      </w:rPr>
+    </w:lvl>
+    <w:lvl w:ilvl="1" w:tplc="040B0019" w:tentative="1">
+      <w:start w:val="1"/>
+      <w:numFmt w:val="lowerLetter"/>
+      <w:lvlText w:val="%2."/>
+      <w:lvlJc w:val="left"/>
+      <w:pPr>
+        <w:ind w:left="1440" w:hanging="360"/>
+      </w:pPr>
+    </w:lvl>
+    <w:lvl w:ilvl="2" w:tplc="040B001B" w:tentative="1">
+      <w:start w:val="1"/>
+      <w:numFmt w:val="lowerRoman"/>
+      <w:lvlText w:val="%3."/>
+      <w:lvlJc w:val="right"/>
+      <w:pPr>
+        <w:ind w:left="2160" w:hanging="180"/>
+      </w:pPr>
+    </w:lvl>
+    <w:lvl w:ilvl="3" w:tplc="040B000F" w:tentative="1">
+      <w:start w:val="1"/>
+      <w:numFmt w:val="decimal"/>
+      <w:lvlText w:val="%4."/>
+      <w:lvlJc w:val="left"/>
+      <w:pPr>
+        <w:ind w:left="2880" w:hanging="360"/>
+      </w:pPr>
+    </w:lvl>
+    <w:lvl w:ilvl="4" w:tplc="040B0019" w:tentative="1">
+      <w:start w:val="1"/>
+      <w:numFmt w:val="lowerLetter"/>
+      <w:lvlText w:val="%5."/>
+      <w:lvlJc w:val="left"/>
+      <w:pPr>
+        <w:ind w:left="3600" w:hanging="360"/>
+      </w:pPr>
+    </w:lvl>
+    <w:lvl w:ilvl="5" w:tplc="040B001B" w:tentative="1">
+      <w:start w:val="1"/>
+      <w:numFmt w:val="lowerRoman"/>
+      <w:lvlText w:val="%6."/>
+      <w:lvlJc w:val="right"/>
+      <w:pPr>
+        <w:ind w:left="4320" w:hanging="180"/>
+      </w:pPr>
+    </w:lvl>
+    <w:lvl w:ilvl="6" w:tplc="040B000F" w:tentative="1">
+      <w:start w:val="1"/>
+      <w:numFmt w:val="decimal"/>
+      <w:lvlText w:val="%7."/>
+      <w:lvlJc w:val="left"/>
+      <w:pPr>
+        <w:ind w:left="5040" w:hanging="360"/>
+      </w:pPr>
+    </w:lvl>
+    <w:lvl w:ilvl="7" w:tplc="040B0019" w:tentative="1">
+      <w:start w:val="1"/>
+      <w:numFmt w:val="lowerLetter"/>
+      <w:lvlText w:val="%8."/>
+      <w:lvlJc w:val="left"/>
+      <w:pPr>
+        <w:ind w:left="5760" w:hanging="360"/>
+      </w:pPr>
+    </w:lvl>
+    <w:lvl w:ilvl="8" w:tplc="040B001B" w:tentative="1">
+      <w:start w:val="1"/>
+      <w:numFmt w:val="lowerRoman"/>
+      <w:lvlText w:val="%9."/>
+      <w:lvlJc w:val="right"/>
+      <w:pPr>
+        <w:ind w:left="6480" w:hanging="180"/>
+      </w:pPr>
+    </w:lvl>
+  </w:abstractNum>
+  <w:abstractNum w:abstractNumId="43" w15:restartNumberingAfterBreak="0">
     <w:nsid w:val="64FB4942"/>
     <w:multiLevelType w:val="multilevel"/>
     <w:tmpl w:val="78DAAF1E"/>
@@ -13618,7 +14558,7 @@
       </w:pPr>
     </w:lvl>
   </w:abstractNum>
-  <w:abstractNum w:abstractNumId="39" w15:restartNumberingAfterBreak="0">
+  <w:abstractNum w:abstractNumId="44" w15:restartNumberingAfterBreak="0">
     <w:nsid w:val="66075FCC"/>
     <w:multiLevelType w:val="multilevel"/>
     <w:tmpl w:val="CDCCBD9C"/>
@@ -13731,7 +14671,7 @@
       </w:pPr>
     </w:lvl>
   </w:abstractNum>
-  <w:abstractNum w:abstractNumId="40" w15:restartNumberingAfterBreak="0">
+  <w:abstractNum w:abstractNumId="45" w15:restartNumberingAfterBreak="0">
     <w:nsid w:val="66150AE4"/>
     <w:multiLevelType w:val="multilevel"/>
     <w:tmpl w:val="1D06E902"/>
@@ -13844,7 +14784,7 @@
       </w:pPr>
     </w:lvl>
   </w:abstractNum>
-  <w:abstractNum w:abstractNumId="41" w15:restartNumberingAfterBreak="0">
+  <w:abstractNum w:abstractNumId="46" w15:restartNumberingAfterBreak="0">
     <w:nsid w:val="67C1329F"/>
     <w:multiLevelType w:val="multilevel"/>
     <w:tmpl w:val="8C5AD59C"/>
@@ -13957,7 +14897,7 @@
       </w:pPr>
     </w:lvl>
   </w:abstractNum>
-  <w:abstractNum w:abstractNumId="42" w15:restartNumberingAfterBreak="0">
+  <w:abstractNum w:abstractNumId="47" w15:restartNumberingAfterBreak="0">
     <w:nsid w:val="6C9B3C1E"/>
     <w:multiLevelType w:val="multilevel"/>
     <w:tmpl w:val="333A84B8"/>
@@ -14070,7 +15010,7 @@
       </w:pPr>
     </w:lvl>
   </w:abstractNum>
-  <w:abstractNum w:abstractNumId="43" w15:restartNumberingAfterBreak="0">
+  <w:abstractNum w:abstractNumId="48" w15:restartNumberingAfterBreak="0">
     <w:nsid w:val="6DA40C43"/>
     <w:multiLevelType w:val="multilevel"/>
     <w:tmpl w:val="0A722D0E"/>
@@ -14183,7 +15123,7 @@
       </w:pPr>
     </w:lvl>
   </w:abstractNum>
-  <w:abstractNum w:abstractNumId="44" w15:restartNumberingAfterBreak="0">
+  <w:abstractNum w:abstractNumId="49" w15:restartNumberingAfterBreak="0">
     <w:nsid w:val="6EAB6D3D"/>
     <w:multiLevelType w:val="multilevel"/>
     <w:tmpl w:val="12DA7FEC"/>
@@ -14296,7 +15236,7 @@
       </w:pPr>
     </w:lvl>
   </w:abstractNum>
-  <w:abstractNum w:abstractNumId="45" w15:restartNumberingAfterBreak="0">
+  <w:abstractNum w:abstractNumId="50" w15:restartNumberingAfterBreak="0">
     <w:nsid w:val="73474500"/>
     <w:multiLevelType w:val="multilevel"/>
     <w:tmpl w:val="C1EACAF2"/>
@@ -14409,7 +15349,7 @@
       </w:pPr>
     </w:lvl>
   </w:abstractNum>
-  <w:abstractNum w:abstractNumId="46" w15:restartNumberingAfterBreak="0">
+  <w:abstractNum w:abstractNumId="51" w15:restartNumberingAfterBreak="0">
     <w:nsid w:val="74CA2FB3"/>
     <w:multiLevelType w:val="multilevel"/>
     <w:tmpl w:val="4776C756"/>
@@ -14522,7 +15462,96 @@
       </w:pPr>
     </w:lvl>
   </w:abstractNum>
-  <w:abstractNum w:abstractNumId="47" w15:restartNumberingAfterBreak="0">
+  <w:abstractNum w:abstractNumId="52" w15:restartNumberingAfterBreak="0">
+    <w:nsid w:val="774D0DF9"/>
+    <w:multiLevelType w:val="hybridMultilevel"/>
+    <w:tmpl w:val="A6E87C86"/>
+    <w:lvl w:ilvl="0" w:tplc="040B000F">
+      <w:start w:val="1"/>
+      <w:numFmt w:val="decimal"/>
+      <w:lvlText w:val="%1."/>
+      <w:lvlJc w:val="left"/>
+      <w:pPr>
+        <w:ind w:left="720" w:hanging="360"/>
+      </w:pPr>
+      <w:rPr>
+        <w:rFonts w:hint="default"/>
+      </w:rPr>
+    </w:lvl>
+    <w:lvl w:ilvl="1" w:tplc="040B0019" w:tentative="1">
+      <w:start w:val="1"/>
+      <w:numFmt w:val="lowerLetter"/>
+      <w:lvlText w:val="%2."/>
+      <w:lvlJc w:val="left"/>
+      <w:pPr>
+        <w:ind w:left="1440" w:hanging="360"/>
+      </w:pPr>
+    </w:lvl>
+    <w:lvl w:ilvl="2" w:tplc="040B001B" w:tentative="1">
+      <w:start w:val="1"/>
+      <w:numFmt w:val="lowerRoman"/>
+      <w:lvlText w:val="%3."/>
+      <w:lvlJc w:val="right"/>
+      <w:pPr>
+        <w:ind w:left="2160" w:hanging="180"/>
+      </w:pPr>
+    </w:lvl>
+    <w:lvl w:ilvl="3" w:tplc="040B000F" w:tentative="1">
+      <w:start w:val="1"/>
+      <w:numFmt w:val="decimal"/>
+      <w:lvlText w:val="%4."/>
+      <w:lvlJc w:val="left"/>
+      <w:pPr>
+        <w:ind w:left="2880" w:hanging="360"/>
+      </w:pPr>
+    </w:lvl>
+    <w:lvl w:ilvl="4" w:tplc="040B0019" w:tentative="1">
+      <w:start w:val="1"/>
+      <w:numFmt w:val="lowerLetter"/>
+      <w:lvlText w:val="%5."/>
+      <w:lvlJc w:val="left"/>
+      <w:pPr>
+        <w:ind w:left="3600" w:hanging="360"/>
+      </w:pPr>
+    </w:lvl>
+    <w:lvl w:ilvl="5" w:tplc="040B001B" w:tentative="1">
+      <w:start w:val="1"/>
+      <w:numFmt w:val="lowerRoman"/>
+      <w:lvlText w:val="%6."/>
+      <w:lvlJc w:val="right"/>
+      <w:pPr>
+        <w:ind w:left="4320" w:hanging="180"/>
+      </w:pPr>
+    </w:lvl>
+    <w:lvl w:ilvl="6" w:tplc="040B000F" w:tentative="1">
+      <w:start w:val="1"/>
+      <w:numFmt w:val="decimal"/>
+      <w:lvlText w:val="%7."/>
+      <w:lvlJc w:val="left"/>
+      <w:pPr>
+        <w:ind w:left="5040" w:hanging="360"/>
+      </w:pPr>
+    </w:lvl>
+    <w:lvl w:ilvl="7" w:tplc="040B0019" w:tentative="1">
+      <w:start w:val="1"/>
+      <w:numFmt w:val="lowerLetter"/>
+      <w:lvlText w:val="%8."/>
+      <w:lvlJc w:val="left"/>
+      <w:pPr>
+        <w:ind w:left="5760" w:hanging="360"/>
+      </w:pPr>
+    </w:lvl>
+    <w:lvl w:ilvl="8" w:tplc="040B001B" w:tentative="1">
+      <w:start w:val="1"/>
+      <w:numFmt w:val="lowerRoman"/>
+      <w:lvlText w:val="%9."/>
+      <w:lvlJc w:val="right"/>
+      <w:pPr>
+        <w:ind w:left="6480" w:hanging="180"/>
+      </w:pPr>
+    </w:lvl>
+  </w:abstractNum>
+  <w:abstractNum w:abstractNumId="53" w15:restartNumberingAfterBreak="0">
     <w:nsid w:val="794B078B"/>
     <w:multiLevelType w:val="multilevel"/>
     <w:tmpl w:val="15C23B10"/>
@@ -14635,7 +15664,7 @@
       </w:pPr>
     </w:lvl>
   </w:abstractNum>
-  <w:abstractNum w:abstractNumId="48" w15:restartNumberingAfterBreak="0">
+  <w:abstractNum w:abstractNumId="54" w15:restartNumberingAfterBreak="0">
     <w:nsid w:val="7A3D55FE"/>
     <w:multiLevelType w:val="multilevel"/>
     <w:tmpl w:val="86FE1EFA"/>
@@ -14748,7 +15777,7 @@
       </w:pPr>
     </w:lvl>
   </w:abstractNum>
-  <w:abstractNum w:abstractNumId="49" w15:restartNumberingAfterBreak="0">
+  <w:abstractNum w:abstractNumId="55" w15:restartNumberingAfterBreak="0">
     <w:nsid w:val="7DFD2717"/>
     <w:multiLevelType w:val="multilevel"/>
     <w:tmpl w:val="98A8EA8C"/>
@@ -14861,7 +15890,7 @@
       </w:pPr>
     </w:lvl>
   </w:abstractNum>
-  <w:abstractNum w:abstractNumId="50" w15:restartNumberingAfterBreak="0">
+  <w:abstractNum w:abstractNumId="56" w15:restartNumberingAfterBreak="0">
     <w:nsid w:val="7F1641D8"/>
     <w:multiLevelType w:val="multilevel"/>
     <w:tmpl w:val="5EB47DF6"/>
@@ -14975,157 +16004,175 @@
     </w:lvl>
   </w:abstractNum>
   <w:num w:numId="1">
-    <w:abstractNumId w:val="45"/>
+    <w:abstractNumId w:val="50"/>
   </w:num>
   <w:num w:numId="2">
-    <w:abstractNumId w:val="12"/>
+    <w:abstractNumId w:val="13"/>
   </w:num>
   <w:num w:numId="3">
     <w:abstractNumId w:val="6"/>
   </w:num>
   <w:num w:numId="4">
-    <w:abstractNumId w:val="43"/>
+    <w:abstractNumId w:val="48"/>
   </w:num>
   <w:num w:numId="5">
-    <w:abstractNumId w:val="42"/>
+    <w:abstractNumId w:val="47"/>
   </w:num>
   <w:num w:numId="6">
     <w:abstractNumId w:val="2"/>
   </w:num>
   <w:num w:numId="7">
-    <w:abstractNumId w:val="17"/>
+    <w:abstractNumId w:val="19"/>
   </w:num>
   <w:num w:numId="8">
-    <w:abstractNumId w:val="22"/>
+    <w:abstractNumId w:val="25"/>
   </w:num>
   <w:num w:numId="9">
-    <w:abstractNumId w:val="34"/>
+    <w:abstractNumId w:val="38"/>
   </w:num>
   <w:num w:numId="10">
     <w:abstractNumId w:val="7"/>
   </w:num>
   <w:num w:numId="11">
-    <w:abstractNumId w:val="13"/>
+    <w:abstractNumId w:val="15"/>
   </w:num>
   <w:num w:numId="12">
-    <w:abstractNumId w:val="16"/>
+    <w:abstractNumId w:val="18"/>
   </w:num>
   <w:num w:numId="13">
-    <w:abstractNumId w:val="29"/>
+    <w:abstractNumId w:val="33"/>
   </w:num>
   <w:num w:numId="14">
-    <w:abstractNumId w:val="32"/>
+    <w:abstractNumId w:val="36"/>
   </w:num>
   <w:num w:numId="15">
-    <w:abstractNumId w:val="21"/>
+    <w:abstractNumId w:val="24"/>
   </w:num>
   <w:num w:numId="16">
-    <w:abstractNumId w:val="44"/>
+    <w:abstractNumId w:val="49"/>
   </w:num>
   <w:num w:numId="17">
     <w:abstractNumId w:val="5"/>
   </w:num>
   <w:num w:numId="18">
-    <w:abstractNumId w:val="18"/>
+    <w:abstractNumId w:val="20"/>
   </w:num>
   <w:num w:numId="19">
     <w:abstractNumId w:val="3"/>
   </w:num>
   <w:num w:numId="20">
-    <w:abstractNumId w:val="15"/>
+    <w:abstractNumId w:val="17"/>
   </w:num>
   <w:num w:numId="21">
-    <w:abstractNumId w:val="11"/>
+    <w:abstractNumId w:val="12"/>
   </w:num>
   <w:num w:numId="22">
-    <w:abstractNumId w:val="30"/>
+    <w:abstractNumId w:val="34"/>
   </w:num>
   <w:num w:numId="23">
-    <w:abstractNumId w:val="37"/>
+    <w:abstractNumId w:val="41"/>
   </w:num>
   <w:num w:numId="24">
-    <w:abstractNumId w:val="36"/>
+    <w:abstractNumId w:val="40"/>
   </w:num>
   <w:num w:numId="25">
-    <w:abstractNumId w:val="46"/>
+    <w:abstractNumId w:val="51"/>
   </w:num>
   <w:num w:numId="26">
     <w:abstractNumId w:val="1"/>
   </w:num>
   <w:num w:numId="27">
-    <w:abstractNumId w:val="48"/>
+    <w:abstractNumId w:val="54"/>
   </w:num>
   <w:num w:numId="28">
-    <w:abstractNumId w:val="25"/>
+    <w:abstractNumId w:val="28"/>
   </w:num>
   <w:num w:numId="29">
     <w:abstractNumId w:val="0"/>
   </w:num>
   <w:num w:numId="30">
-    <w:abstractNumId w:val="10"/>
+    <w:abstractNumId w:val="11"/>
   </w:num>
   <w:num w:numId="31">
-    <w:abstractNumId w:val="27"/>
+    <w:abstractNumId w:val="30"/>
   </w:num>
   <w:num w:numId="32">
-    <w:abstractNumId w:val="26"/>
+    <w:abstractNumId w:val="29"/>
   </w:num>
   <w:num w:numId="33">
     <w:abstractNumId w:val="4"/>
   </w:num>
   <w:num w:numId="34">
-    <w:abstractNumId w:val="39"/>
+    <w:abstractNumId w:val="44"/>
   </w:num>
   <w:num w:numId="35">
-    <w:abstractNumId w:val="19"/>
+    <w:abstractNumId w:val="21"/>
   </w:num>
   <w:num w:numId="36">
-    <w:abstractNumId w:val="28"/>
+    <w:abstractNumId w:val="32"/>
   </w:num>
   <w:num w:numId="37">
-    <w:abstractNumId w:val="47"/>
+    <w:abstractNumId w:val="53"/>
   </w:num>
   <w:num w:numId="38">
-    <w:abstractNumId w:val="14"/>
+    <w:abstractNumId w:val="16"/>
   </w:num>
   <w:num w:numId="39">
-    <w:abstractNumId w:val="20"/>
+    <w:abstractNumId w:val="23"/>
   </w:num>
   <w:num w:numId="40">
-    <w:abstractNumId w:val="41"/>
+    <w:abstractNumId w:val="46"/>
   </w:num>
   <w:num w:numId="41">
-    <w:abstractNumId w:val="33"/>
+    <w:abstractNumId w:val="37"/>
   </w:num>
   <w:num w:numId="42">
-    <w:abstractNumId w:val="24"/>
+    <w:abstractNumId w:val="27"/>
   </w:num>
   <w:num w:numId="43">
-    <w:abstractNumId w:val="50"/>
+    <w:abstractNumId w:val="56"/>
   </w:num>
   <w:num w:numId="44">
-    <w:abstractNumId w:val="38"/>
+    <w:abstractNumId w:val="43"/>
   </w:num>
   <w:num w:numId="45">
-    <w:abstractNumId w:val="31"/>
+    <w:abstractNumId w:val="35"/>
   </w:num>
   <w:num w:numId="46">
     <w:abstractNumId w:val="8"/>
   </w:num>
   <w:num w:numId="47">
-    <w:abstractNumId w:val="49"/>
+    <w:abstractNumId w:val="55"/>
   </w:num>
   <w:num w:numId="48">
-    <w:abstractNumId w:val="40"/>
+    <w:abstractNumId w:val="45"/>
   </w:num>
   <w:num w:numId="49">
-    <w:abstractNumId w:val="9"/>
+    <w:abstractNumId w:val="10"/>
   </w:num>
   <w:num w:numId="50">
-    <w:abstractNumId w:val="35"/>
+    <w:abstractNumId w:val="39"/>
   </w:num>
   <w:num w:numId="51">
-    <w:abstractNumId w:val="23"/>
+    <w:abstractNumId w:val="26"/>
+  </w:num>
+  <w:num w:numId="52">
+    <w:abstractNumId w:val="22"/>
+  </w:num>
+  <w:num w:numId="53">
+    <w:abstractNumId w:val="14"/>
+  </w:num>
+  <w:num w:numId="54">
+    <w:abstractNumId w:val="31"/>
+  </w:num>
+  <w:num w:numId="55">
+    <w:abstractNumId w:val="42"/>
+  </w:num>
+  <w:num w:numId="56">
+    <w:abstractNumId w:val="52"/>
+  </w:num>
+  <w:num w:numId="57">
+    <w:abstractNumId w:val="9"/>
   </w:num>
   <w:numIdMacAtCleanup w:val="51"/>
 </w:numbering>
@@ -16073,7 +17120,7 @@
 </file>
 
 <file path=customXml/itemProps2.xml><?xml version="1.0" encoding="utf-8"?>
-<ds:datastoreItem xmlns:ds="http://schemas.openxmlformats.org/officeDocument/2006/customXml" ds:itemID="{BAF98EBD-798E-4132-A4B2-1BC6D4D327E9}">
+<ds:datastoreItem xmlns:ds="http://schemas.openxmlformats.org/officeDocument/2006/customXml" ds:itemID="{335DC658-1154-48FB-A0B1-204A5E54DC4F}">
   <ds:schemaRefs>
     <ds:schemaRef ds:uri="http://schemas.openxmlformats.org/officeDocument/2006/bibliography"/>
   </ds:schemaRefs>

</xml_diff>